<commit_message>
commit of documents of classes and properties and clean instructions
classes and properties used: added classes and properties; clean instructions: corrected desired output
</commit_message>
<xml_diff>
--- a/dictionary/fiel/classes_and_prop_used.docx
+++ b/dictionary/fiel/classes_and_prop_used.docx
@@ -3,22 +3,24 @@
 <w:document xmlns:wpc="http://schemas.microsoft.com/office/word/2010/wordprocessingCanvas" xmlns:mo="http://schemas.microsoft.com/office/mac/office/2008/main" xmlns:mc="http://schemas.openxmlformats.org/markup-compatibility/2006" xmlns:mv="urn:schemas-microsoft-com:mac:vml" xmlns:o="urn:schemas-microsoft-com:office:office" xmlns:r="http://schemas.openxmlformats.org/officeDocument/2006/relationships" xmlns:m="http://schemas.openxmlformats.org/officeDocument/2006/math" xmlns:v="urn:schemas-microsoft-com:vml" xmlns:wp14="http://schemas.microsoft.com/office/word/2010/wordprocessingDrawing" xmlns:wp="http://schemas.openxmlformats.org/drawingml/2006/wordprocessingDrawing" xmlns:w10="urn:schemas-microsoft-com:office:word" xmlns:w="http://schemas.openxmlformats.org/wordprocessingml/2006/main" xmlns:w14="http://schemas.microsoft.com/office/word/2010/wordml" xmlns:w15="http://schemas.microsoft.com/office/word/2012/wordml" xmlns:wpg="http://schemas.microsoft.com/office/word/2010/wordprocessingGroup" xmlns:wpi="http://schemas.microsoft.com/office/word/2010/wordprocessingInk" xmlns:wne="http://schemas.microsoft.com/office/word/2006/wordml" xmlns:wps="http://schemas.microsoft.com/office/word/2010/wordprocessingShape" mc:Ignorable="w14 w15 wp14">
   <w:body>
     <w:p>
+      <w:pPr>
+        <w:pStyle w:val="Heading1"/>
+      </w:pPr>
+      <w:r>
+        <w:t>Classes</w:t>
+      </w:r>
+    </w:p>
+    <w:p>
+      <w:pPr>
+        <w:pStyle w:val="Heading2"/>
+      </w:pPr>
       <w:proofErr w:type="spellStart"/>
       <w:r>
         <w:t>Ontolex</w:t>
       </w:r>
       <w:proofErr w:type="spellEnd"/>
       <w:r>
-        <w:t xml:space="preserve">-Lemon </w:t>
-      </w:r>
-      <w:r>
-        <w:t>C</w:t>
-      </w:r>
-      <w:r>
-        <w:t>lasses</w:t>
-      </w:r>
-      <w:r>
-        <w:t>:</w:t>
+        <w:t>-Lemon Ontology</w:t>
       </w:r>
     </w:p>
     <w:p>
@@ -34,9 +36,19 @@
       </w:r>
     </w:p>
     <w:p>
+      <w:proofErr w:type="spellStart"/>
+      <w:r>
+        <w:t>Multi</w:t>
+      </w:r>
       <w:bookmarkStart w:id="0" w:name="_GoBack"/>
       <w:bookmarkEnd w:id="0"/>
       <w:r>
+        <w:t>wordExpression</w:t>
+      </w:r>
+      <w:proofErr w:type="spellEnd"/>
+    </w:p>
+    <w:p>
+      <w:r>
         <w:t>Form</w:t>
       </w:r>
     </w:p>
@@ -56,8 +68,11 @@
     </w:p>
     <w:p/>
     <w:p>
-      <w:r>
-        <w:t>Other Ontologies Classes:</w:t>
+      <w:pPr>
+        <w:pStyle w:val="Heading2"/>
+      </w:pPr>
+      <w:r>
+        <w:t>Other Ontologies</w:t>
       </w:r>
     </w:p>
     <w:p>
@@ -68,7 +83,7 @@
       </w:r>
       <w:proofErr w:type="spellEnd"/>
       <w:r>
-        <w:t>:…</w:t>
+        <w:t>:...</w:t>
       </w:r>
       <w:proofErr w:type="gramEnd"/>
     </w:p>
@@ -81,9 +96,63 @@
       <w:proofErr w:type="spellEnd"/>
       <w:proofErr w:type="gramEnd"/>
     </w:p>
+    <w:p>
+      <w:proofErr w:type="spellStart"/>
+      <w:proofErr w:type="gramStart"/>
+      <w:r>
+        <w:t>lexinfo:masculine</w:t>
+      </w:r>
+      <w:proofErr w:type="spellEnd"/>
+      <w:proofErr w:type="gramEnd"/>
+    </w:p>
+    <w:p>
+      <w:proofErr w:type="spellStart"/>
+      <w:proofErr w:type="gramStart"/>
+      <w:r>
+        <w:t>lexinfo:feminine</w:t>
+      </w:r>
+      <w:proofErr w:type="spellEnd"/>
+      <w:proofErr w:type="gramEnd"/>
+    </w:p>
     <w:p/>
+    <w:p>
+      <w:pPr>
+        <w:pStyle w:val="Heading2"/>
+      </w:pPr>
+      <w:r>
+        <w:t xml:space="preserve">New class </w:t>
+      </w:r>
+    </w:p>
+    <w:p>
+      <w:proofErr w:type="spellStart"/>
+      <w:proofErr w:type="gramStart"/>
+      <w:r>
+        <w:t>deaf:TechReg</w:t>
+      </w:r>
+      <w:proofErr w:type="spellEnd"/>
+      <w:proofErr w:type="gramEnd"/>
+      <w:r>
+        <w:t xml:space="preserve"> = </w:t>
+      </w:r>
+      <w:proofErr w:type="spellStart"/>
+      <w:r>
+        <w:t>olia:TechnicalRegister</w:t>
+      </w:r>
+      <w:proofErr w:type="spellEnd"/>
+    </w:p>
     <w:p/>
     <w:p>
+      <w:pPr>
+        <w:pStyle w:val="Heading1"/>
+      </w:pPr>
+      <w:r>
+        <w:t>Properties</w:t>
+      </w:r>
+    </w:p>
+    <w:p>
+      <w:pPr>
+        <w:pStyle w:val="Heading2"/>
+      </w:pPr>
       <w:proofErr w:type="spellStart"/>
       <w:r>
         <w:t>Ontolex</w:t>
@@ -93,13 +162,7 @@
         <w:t>-Lemon</w:t>
       </w:r>
       <w:r>
-        <w:t xml:space="preserve"> </w:t>
-      </w:r>
-      <w:r>
-        <w:t>Properties</w:t>
-      </w:r>
-      <w:r>
-        <w:t>:</w:t>
+        <w:t xml:space="preserve"> Ontology</w:t>
       </w:r>
     </w:p>
     <w:p>
@@ -151,14 +214,31 @@
       <w:proofErr w:type="spellEnd"/>
     </w:p>
     <w:p>
+      <w:proofErr w:type="spellStart"/>
+      <w:r>
+        <w:t>isLexicalizedSenseOf</w:t>
+      </w:r>
+      <w:proofErr w:type="spellEnd"/>
+    </w:p>
+    <w:p>
+      <w:proofErr w:type="spellStart"/>
+      <w:r>
+        <w:t>isConceptOf</w:t>
+      </w:r>
+      <w:proofErr w:type="spellEnd"/>
+    </w:p>
+    <w:p>
       <w:r>
         <w:t>usage</w:t>
       </w:r>
     </w:p>
     <w:p/>
     <w:p>
-      <w:r>
-        <w:t>Other Ontologies:</w:t>
+      <w:pPr>
+        <w:pStyle w:val="Heading2"/>
+      </w:pPr>
+      <w:r>
+        <w:t>Other Ontologies</w:t>
       </w:r>
     </w:p>
     <w:p>
@@ -174,6 +254,15 @@
       <w:proofErr w:type="spellStart"/>
       <w:proofErr w:type="gramStart"/>
       <w:r>
+        <w:t>lexinfo:gender</w:t>
+      </w:r>
+      <w:proofErr w:type="spellEnd"/>
+      <w:proofErr w:type="gramEnd"/>
+    </w:p>
+    <w:p>
+      <w:proofErr w:type="spellStart"/>
+      <w:proofErr w:type="gramStart"/>
+      <w:r>
         <w:t>dct:subject</w:t>
       </w:r>
       <w:proofErr w:type="spellEnd"/>
@@ -183,6 +272,34 @@
       <w:proofErr w:type="spellStart"/>
       <w:proofErr w:type="gramStart"/>
       <w:r>
+        <w:t>dct:creator</w:t>
+      </w:r>
+      <w:proofErr w:type="spellEnd"/>
+      <w:proofErr w:type="gramEnd"/>
+    </w:p>
+    <w:p>
+      <w:proofErr w:type="spellStart"/>
+      <w:proofErr w:type="gramStart"/>
+      <w:r>
+        <w:t>dct:license</w:t>
+      </w:r>
+      <w:proofErr w:type="spellEnd"/>
+      <w:proofErr w:type="gramEnd"/>
+    </w:p>
+    <w:p>
+      <w:proofErr w:type="spellStart"/>
+      <w:proofErr w:type="gramStart"/>
+      <w:r>
+        <w:lastRenderedPageBreak/>
+        <w:t>dct:date</w:t>
+      </w:r>
+      <w:proofErr w:type="spellEnd"/>
+      <w:proofErr w:type="gramEnd"/>
+    </w:p>
+    <w:p>
+      <w:proofErr w:type="spellStart"/>
+      <w:proofErr w:type="gramStart"/>
+      <w:r>
         <w:t>olia:hasRegister</w:t>
       </w:r>
       <w:proofErr w:type="spellEnd"/>
@@ -206,36 +323,40 @@
       <w:proofErr w:type="spellEnd"/>
       <w:proofErr w:type="gramEnd"/>
     </w:p>
-    <w:p/>
-    <w:p/>
-    <w:p/>
-    <w:p>
-      <w:r>
-        <w:t xml:space="preserve">new class: </w:t>
-      </w:r>
-      <w:proofErr w:type="spellStart"/>
-      <w:proofErr w:type="gramStart"/>
-      <w:r>
-        <w:t>deaf:techreg</w:t>
-      </w:r>
-      <w:proofErr w:type="spellEnd"/>
-      <w:proofErr w:type="gramEnd"/>
-      <w:r>
-        <w:t xml:space="preserve"> = </w:t>
-      </w:r>
-      <w:proofErr w:type="spellStart"/>
-      <w:r>
-        <w:t>olia:TechnicalRegister</w:t>
-      </w:r>
-      <w:proofErr w:type="spellEnd"/>
-    </w:p>
-    <w:p/>
+    <w:p>
+      <w:proofErr w:type="spellStart"/>
+      <w:proofErr w:type="gramStart"/>
+      <w:r>
+        <w:t>foaf:familyName</w:t>
+      </w:r>
+      <w:proofErr w:type="spellEnd"/>
+      <w:proofErr w:type="gramEnd"/>
+    </w:p>
+    <w:p>
+      <w:proofErr w:type="spellStart"/>
+      <w:proofErr w:type="gramStart"/>
+      <w:r>
+        <w:t>foaf:givenName</w:t>
+      </w:r>
+      <w:proofErr w:type="spellEnd"/>
+      <w:proofErr w:type="gramEnd"/>
+    </w:p>
+    <w:p>
+      <w:proofErr w:type="spellStart"/>
+      <w:proofErr w:type="gramStart"/>
+      <w:r>
+        <w:t>foaf:homepage</w:t>
+      </w:r>
+      <w:proofErr w:type="spellEnd"/>
+      <w:proofErr w:type="gramEnd"/>
+    </w:p>
     <w:p/>
     <w:sectPr>
-      <w:pgSz w:w="11900" w:h="16840"/>
-      <w:pgMar w:top="1417" w:right="1417" w:bottom="1134" w:left="1417" w:header="708" w:footer="708" w:gutter="0"/>
-      <w:cols w:space="708"/>
-      <w:docGrid w:linePitch="360"/>
+      <w:pgSz w:w="11906" w:h="16838"/>
+      <w:pgMar w:top="1417" w:right="1417" w:bottom="1134" w:left="1417" w:header="0" w:footer="0" w:gutter="0"/>
+      <w:cols w:space="720"/>
+      <w:formProt w:val="0"/>
+      <w:docGrid w:linePitch="360" w:charSpace="-6145"/>
     </w:sectPr>
   </w:body>
 </w:document>
@@ -247,7 +368,6 @@
     <w:rPrDefault>
       <w:rPr>
         <w:rFonts w:asciiTheme="minorHAnsi" w:eastAsiaTheme="minorHAnsi" w:hAnsiTheme="minorHAnsi" w:cstheme="minorBidi"/>
-        <w:sz w:val="24"/>
         <w:szCs w:val="24"/>
         <w:lang w:val="en-GB" w:eastAsia="en-US" w:bidi="ar-SA"/>
       </w:rPr>
@@ -641,6 +761,38 @@
   <w:style w:type="paragraph" w:default="1" w:styleId="Normal">
     <w:name w:val="Normal"/>
     <w:qFormat/>
+    <w:rPr>
+      <w:color w:val="00000A"/>
+      <w:sz w:val="24"/>
+    </w:rPr>
+  </w:style>
+  <w:style w:type="paragraph" w:styleId="Heading1">
+    <w:name w:val="heading 1"/>
+    <w:basedOn w:val="berschrift"/>
+    <w:autoRedefine/>
+    <w:qFormat/>
+    <w:rsid w:val="0088793A"/>
+    <w:pPr>
+      <w:outlineLvl w:val="0"/>
+    </w:pPr>
+    <w:rPr>
+      <w:color w:val="595959" w:themeColor="text1" w:themeTint="A6"/>
+      <w:sz w:val="40"/>
+    </w:rPr>
+  </w:style>
+  <w:style w:type="paragraph" w:styleId="Heading2">
+    <w:name w:val="heading 2"/>
+    <w:basedOn w:val="berschrift"/>
+    <w:autoRedefine/>
+    <w:qFormat/>
+    <w:rsid w:val="0088793A"/>
+    <w:pPr>
+      <w:outlineLvl w:val="1"/>
+    </w:pPr>
+    <w:rPr>
+      <w:color w:val="404040" w:themeColor="text1" w:themeTint="BF"/>
+      <w:sz w:val="32"/>
+    </w:rPr>
   </w:style>
   <w:style w:type="character" w:default="1" w:styleId="DefaultParagraphFont">
     <w:name w:val="Default Paragraph Font"/>
@@ -668,6 +820,60 @@
     <w:uiPriority w:val="99"/>
     <w:semiHidden/>
     <w:unhideWhenUsed/>
+  </w:style>
+  <w:style w:type="paragraph" w:customStyle="1" w:styleId="berschrift">
+    <w:name w:val="Überschrift"/>
+    <w:basedOn w:val="Normal"/>
+    <w:next w:val="BodyText"/>
+    <w:qFormat/>
+    <w:pPr>
+      <w:keepNext/>
+      <w:spacing w:before="240" w:after="120"/>
+    </w:pPr>
+    <w:rPr>
+      <w:rFonts w:ascii="Liberation Sans" w:eastAsia="Source Han Sans CN Regular" w:hAnsi="Liberation Sans" w:cs="Lohit Devanagari"/>
+      <w:sz w:val="28"/>
+      <w:szCs w:val="28"/>
+    </w:rPr>
+  </w:style>
+  <w:style w:type="paragraph" w:styleId="BodyText">
+    <w:name w:val="Body Text"/>
+    <w:basedOn w:val="Normal"/>
+    <w:pPr>
+      <w:spacing w:after="140" w:line="288" w:lineRule="auto"/>
+    </w:pPr>
+  </w:style>
+  <w:style w:type="paragraph" w:styleId="List">
+    <w:name w:val="List"/>
+    <w:basedOn w:val="BodyText"/>
+    <w:rPr>
+      <w:rFonts w:cs="Lohit Devanagari"/>
+    </w:rPr>
+  </w:style>
+  <w:style w:type="paragraph" w:styleId="Caption">
+    <w:name w:val="caption"/>
+    <w:basedOn w:val="Normal"/>
+    <w:qFormat/>
+    <w:pPr>
+      <w:suppressLineNumbers/>
+      <w:spacing w:before="120" w:after="120"/>
+    </w:pPr>
+    <w:rPr>
+      <w:rFonts w:cs="Lohit Devanagari"/>
+      <w:i/>
+      <w:iCs/>
+    </w:rPr>
+  </w:style>
+  <w:style w:type="paragraph" w:customStyle="1" w:styleId="Verzeichnis">
+    <w:name w:val="Verzeichnis"/>
+    <w:basedOn w:val="Normal"/>
+    <w:qFormat/>
+    <w:pPr>
+      <w:suppressLineNumbers/>
+    </w:pPr>
+    <w:rPr>
+      <w:rFonts w:cs="Lohit Devanagari"/>
+    </w:rPr>
   </w:style>
 </w:styles>
 </file>

</xml_diff>